<commit_message>
Add notes on interrupts and various memory structures.
</commit_message>
<xml_diff>
--- a/Operating Systems/Part 1 - Overview/2 Introduction.docx
+++ b/Operating Systems/Part 1 - Overview/2 Introduction.docx
@@ -145,7 +145,7 @@
           <w:lang w:val="en-GB"/>
         </w:rPr>
         <w:drawing>
-          <wp:inline distT="0" distB="0" distL="0" distR="0" wp14:anchorId="2B5A2440" wp14:editId="6EF3313C">
+          <wp:inline distT="0" distB="0" distL="0" distR="0" wp14:anchorId="2B5A2440" wp14:editId="43DC1144">
             <wp:extent cx="3397250" cy="2154427"/>
             <wp:effectExtent l="0" t="0" r="0" b="0"/>
             <wp:docPr id="1407029458" name="Picture 1" descr="Components of a computer system"/>
@@ -515,7 +515,7 @@
           <w:lang w:val="en-GB"/>
         </w:rPr>
         <w:drawing>
-          <wp:inline distT="0" distB="0" distL="0" distR="0" wp14:anchorId="6CAAF49B" wp14:editId="60E96978">
+          <wp:inline distT="0" distB="0" distL="0" distR="0" wp14:anchorId="6CAAF49B" wp14:editId="1816F5B0">
             <wp:extent cx="3676650" cy="2127129"/>
             <wp:effectExtent l="0" t="0" r="0" b="6985"/>
             <wp:docPr id="275542254" name="Picture 2" descr="A typical computer system"/>
@@ -735,6 +735,563 @@
         <w:t>It is indexed by a unique number, given with the interrupt request, to provide the address of the interrupt service routine for the interrupting device.</w:t>
       </w:r>
     </w:p>
+    <w:p>
+      <w:pPr>
+        <w:pStyle w:val="ListParagraph"/>
+        <w:numPr>
+          <w:ilvl w:val="0"/>
+          <w:numId w:val="7"/>
+        </w:numPr>
+        <w:rPr>
+          <w:lang w:val="en-GB"/>
+        </w:rPr>
+      </w:pPr>
+      <w:r>
+        <w:rPr>
+          <w:b/>
+          <w:bCs/>
+          <w:lang w:val="en-GB"/>
+        </w:rPr>
+        <w:t xml:space="preserve">Non-maskable Interrupts: </w:t>
+      </w:r>
+      <w:r>
+        <w:rPr>
+          <w:lang w:val="en-GB"/>
+        </w:rPr>
+        <w:t>Reserved for events such as unrecoverable memory errors.</w:t>
+      </w:r>
+    </w:p>
+    <w:p>
+      <w:pPr>
+        <w:pStyle w:val="ListParagraph"/>
+        <w:numPr>
+          <w:ilvl w:val="0"/>
+          <w:numId w:val="7"/>
+        </w:numPr>
+        <w:rPr>
+          <w:lang w:val="en-GB"/>
+        </w:rPr>
+      </w:pPr>
+      <w:r>
+        <w:rPr>
+          <w:b/>
+          <w:bCs/>
+          <w:lang w:val="en-GB"/>
+        </w:rPr>
+        <w:t>Maskable Interrupts:</w:t>
+      </w:r>
+      <w:r>
+        <w:rPr>
+          <w:lang w:val="en-GB"/>
+        </w:rPr>
+        <w:t xml:space="preserve"> Can be turned off by the CPU before the </w:t>
+      </w:r>
+      <w:r>
+        <w:rPr>
+          <w:lang w:val="en-GB"/>
+        </w:rPr>
+        <w:t>execution of critical instruction sequences that must not be interrupted.</w:t>
+      </w:r>
+    </w:p>
+    <w:p>
+      <w:pPr>
+        <w:pStyle w:val="ListParagraph"/>
+        <w:numPr>
+          <w:ilvl w:val="0"/>
+          <w:numId w:val="7"/>
+        </w:numPr>
+        <w:rPr>
+          <w:lang w:val="en-GB"/>
+        </w:rPr>
+      </w:pPr>
+      <w:r>
+        <w:rPr>
+          <w:b/>
+          <w:bCs/>
+          <w:lang w:val="en-GB"/>
+        </w:rPr>
+        <w:t>Interrupt Chaining:</w:t>
+      </w:r>
+      <w:r>
+        <w:rPr>
+          <w:lang w:val="en-GB"/>
+        </w:rPr>
+        <w:t xml:space="preserve"> Computers have more devices (and hence, more interrupt handlers) than they have address elements in the interrupt vector. Interrupt chaining is a way in which each element in the interrupt vector points to the head of a list of interrupt handlers.</w:t>
+      </w:r>
+    </w:p>
+    <w:p>
+      <w:pPr>
+        <w:pStyle w:val="ListParagraph"/>
+        <w:numPr>
+          <w:ilvl w:val="0"/>
+          <w:numId w:val="8"/>
+        </w:numPr>
+        <w:rPr>
+          <w:lang w:val="en-GB"/>
+        </w:rPr>
+      </w:pPr>
+      <w:r>
+        <w:rPr>
+          <w:lang w:val="en-GB"/>
+        </w:rPr>
+        <w:t>When an interrupt is raised, the handlers on the corresponding list are called one by one, until one is found which can service the request.</w:t>
+      </w:r>
+    </w:p>
+    <w:p>
+      <w:pPr>
+        <w:pStyle w:val="ListParagraph"/>
+        <w:numPr>
+          <w:ilvl w:val="0"/>
+          <w:numId w:val="8"/>
+        </w:numPr>
+        <w:rPr>
+          <w:lang w:val="en-GB"/>
+        </w:rPr>
+      </w:pPr>
+      <w:r>
+        <w:rPr>
+          <w:lang w:val="en-GB"/>
+        </w:rPr>
+        <w:lastRenderedPageBreak/>
+        <w:t>This structure is a compromise between the overhead of a huge interrupt table and the inefficiency of dispatching to a single interrupt handler.</w:t>
+      </w:r>
+    </w:p>
+    <w:p>
+      <w:pPr>
+        <w:ind w:left="360"/>
+        <w:jc w:val="center"/>
+        <w:rPr>
+          <w:lang w:val="en-GB"/>
+        </w:rPr>
+      </w:pPr>
+      <w:r>
+        <w:rPr>
+          <w:noProof/>
+          <w:lang w:val="en-GB"/>
+        </w:rPr>
+        <w:drawing>
+          <wp:inline distT="0" distB="0" distL="0" distR="0" wp14:anchorId="60985FD5" wp14:editId="1B4644CB">
+            <wp:extent cx="4191000" cy="3919370"/>
+            <wp:effectExtent l="0" t="0" r="0" b="5080"/>
+            <wp:docPr id="1977685902" name="Picture 1" descr="A diagram of a computer process"/>
+            <wp:cNvGraphicFramePr>
+              <a:graphicFrameLocks xmlns:a="http://schemas.openxmlformats.org/drawingml/2006/main" noChangeAspect="1"/>
+            </wp:cNvGraphicFramePr>
+            <a:graphic xmlns:a="http://schemas.openxmlformats.org/drawingml/2006/main">
+              <a:graphicData uri="http://schemas.openxmlformats.org/drawingml/2006/picture">
+                <pic:pic xmlns:pic="http://schemas.openxmlformats.org/drawingml/2006/picture">
+                  <pic:nvPicPr>
+                    <pic:cNvPr id="1977685902" name="Picture 1" descr="A diagram of a computer process"/>
+                    <pic:cNvPicPr/>
+                  </pic:nvPicPr>
+                  <pic:blipFill>
+                    <a:blip r:embed="rId7">
+                      <a:extLst>
+                        <a:ext uri="{28A0092B-C50C-407E-A947-70E740481C1C}">
+                          <a14:useLocalDpi xmlns:a14="http://schemas.microsoft.com/office/drawing/2010/main" val="0"/>
+                        </a:ext>
+                      </a:extLst>
+                    </a:blip>
+                    <a:stretch>
+                      <a:fillRect/>
+                    </a:stretch>
+                  </pic:blipFill>
+                  <pic:spPr>
+                    <a:xfrm>
+                      <a:off x="0" y="0"/>
+                      <a:ext cx="4197070" cy="3925046"/>
+                    </a:xfrm>
+                    <a:prstGeom prst="rect">
+                      <a:avLst/>
+                    </a:prstGeom>
+                  </pic:spPr>
+                </pic:pic>
+              </a:graphicData>
+            </a:graphic>
+          </wp:inline>
+        </w:drawing>
+      </w:r>
+    </w:p>
+    <w:p>
+      <w:pPr>
+        <w:ind w:left="360"/>
+        <w:jc w:val="center"/>
+        <w:rPr>
+          <w:lang w:val="en-GB"/>
+        </w:rPr>
+      </w:pPr>
+    </w:p>
+    <w:p>
+      <w:pPr>
+        <w:pStyle w:val="ListParagraph"/>
+        <w:numPr>
+          <w:ilvl w:val="0"/>
+          <w:numId w:val="9"/>
+        </w:numPr>
+        <w:rPr>
+          <w:lang w:val="en-GB"/>
+        </w:rPr>
+      </w:pPr>
+      <w:r>
+        <w:rPr>
+          <w:b/>
+          <w:bCs/>
+          <w:lang w:val="en-GB"/>
+        </w:rPr>
+        <w:t xml:space="preserve">Interrupt priority levels: </w:t>
+      </w:r>
+      <w:r>
+        <w:rPr>
+          <w:lang w:val="en-GB"/>
+        </w:rPr>
+        <w:t>These levels enable the CPU to defer the handling of low-priority interrupts without masking all interrupts and makes it possible for a high-priority interrupt to pre-empt the execution of a low-priority interrupt.</w:t>
+      </w:r>
+    </w:p>
+    <w:p>
+      <w:pPr>
+        <w:pStyle w:val="ListParagraph"/>
+        <w:numPr>
+          <w:ilvl w:val="0"/>
+          <w:numId w:val="9"/>
+        </w:numPr>
+        <w:rPr>
+          <w:lang w:val="en-GB"/>
+        </w:rPr>
+      </w:pPr>
+      <w:r>
+        <w:rPr>
+          <w:b/>
+          <w:bCs/>
+          <w:lang w:val="en-GB"/>
+        </w:rPr>
+        <w:t xml:space="preserve">Random Access Memory: </w:t>
+      </w:r>
+      <w:r>
+        <w:rPr>
+          <w:lang w:val="en-GB"/>
+        </w:rPr>
+        <w:t>Main memory is implemented using a semiconductor technology called dynamic Random Access Memory (DRAM).</w:t>
+      </w:r>
+    </w:p>
+    <w:p>
+      <w:pPr>
+        <w:pStyle w:val="ListParagraph"/>
+        <w:numPr>
+          <w:ilvl w:val="0"/>
+          <w:numId w:val="9"/>
+        </w:numPr>
+        <w:rPr>
+          <w:lang w:val="en-GB"/>
+        </w:rPr>
+      </w:pPr>
+      <w:r>
+        <w:rPr>
+          <w:b/>
+          <w:bCs/>
+          <w:lang w:val="en-GB"/>
+        </w:rPr>
+        <w:t>Bootstrap program:</w:t>
+      </w:r>
+      <w:r>
+        <w:rPr>
+          <w:lang w:val="en-GB"/>
+        </w:rPr>
+        <w:t xml:space="preserve"> The first program to run on computer power-on.</w:t>
+      </w:r>
+    </w:p>
+    <w:p>
+      <w:pPr>
+        <w:pStyle w:val="ListParagraph"/>
+        <w:numPr>
+          <w:ilvl w:val="0"/>
+          <w:numId w:val="9"/>
+        </w:numPr>
+        <w:rPr>
+          <w:lang w:val="en-GB"/>
+        </w:rPr>
+      </w:pPr>
+      <w:r>
+        <w:rPr>
+          <w:b/>
+          <w:bCs/>
+          <w:lang w:val="en-GB"/>
+        </w:rPr>
+        <w:t>Volatile:</w:t>
+      </w:r>
+      <w:r>
+        <w:rPr>
+          <w:lang w:val="en-GB"/>
+        </w:rPr>
+        <w:t xml:space="preserve"> Loses its contents when power is turned off or otherwise lost.</w:t>
+      </w:r>
+    </w:p>
+    <w:p>
+      <w:pPr>
+        <w:pStyle w:val="ListParagraph"/>
+        <w:numPr>
+          <w:ilvl w:val="0"/>
+          <w:numId w:val="9"/>
+        </w:numPr>
+        <w:rPr>
+          <w:lang w:val="en-GB"/>
+        </w:rPr>
+      </w:pPr>
+      <w:r>
+        <w:rPr>
+          <w:b/>
+          <w:bCs/>
+          <w:lang w:val="en-GB"/>
+        </w:rPr>
+        <w:t>Firmware:</w:t>
+      </w:r>
+      <w:r>
+        <w:rPr>
+          <w:lang w:val="en-GB"/>
+        </w:rPr>
+        <w:t xml:space="preserve"> Storage that is infrequently written </w:t>
+      </w:r>
+      <w:r>
+        <w:rPr>
+          <w:lang w:val="en-GB"/>
+        </w:rPr>
+        <w:t>to and</w:t>
+      </w:r>
+      <w:r>
+        <w:rPr>
+          <w:lang w:val="en-GB"/>
+        </w:rPr>
+        <w:t xml:space="preserve"> is non-volatile. E.g. EEPROM (Electrically erasable programmable read-only memory).</w:t>
+      </w:r>
+    </w:p>
+    <w:p>
+      <w:pPr>
+        <w:pStyle w:val="ListParagraph"/>
+        <w:numPr>
+          <w:ilvl w:val="0"/>
+          <w:numId w:val="9"/>
+        </w:numPr>
+        <w:rPr>
+          <w:lang w:val="en-GB"/>
+        </w:rPr>
+      </w:pPr>
+      <w:r>
+        <w:rPr>
+          <w:b/>
+          <w:bCs/>
+          <w:lang w:val="en-GB"/>
+        </w:rPr>
+        <w:t>Secondary Storage:</w:t>
+      </w:r>
+      <w:r>
+        <w:rPr>
+          <w:lang w:val="en-GB"/>
+        </w:rPr>
+        <w:t xml:space="preserve"> It is an extension of main memory. It </w:t>
+      </w:r>
+      <w:proofErr w:type="gramStart"/>
+      <w:r>
+        <w:rPr>
+          <w:lang w:val="en-GB"/>
+        </w:rPr>
+        <w:t>is able to</w:t>
+      </w:r>
+      <w:proofErr w:type="gramEnd"/>
+      <w:r>
+        <w:rPr>
+          <w:lang w:val="en-GB"/>
+        </w:rPr>
+        <w:t xml:space="preserve"> hold large quantities of data permanently. E.g. hard-disk drives (HDD), non-volatile memory devices (NVM).</w:t>
+      </w:r>
+      <w:r>
+        <w:rPr>
+          <w:lang w:val="en-GB"/>
+        </w:rPr>
+        <w:t xml:space="preserve"> It is much slower than main memory.</w:t>
+      </w:r>
+    </w:p>
+    <w:p>
+      <w:pPr>
+        <w:pStyle w:val="ListParagraph"/>
+        <w:numPr>
+          <w:ilvl w:val="0"/>
+          <w:numId w:val="9"/>
+        </w:numPr>
+        <w:rPr>
+          <w:lang w:val="en-GB"/>
+        </w:rPr>
+      </w:pPr>
+      <w:r>
+        <w:rPr>
+          <w:b/>
+          <w:bCs/>
+          <w:lang w:val="en-GB"/>
+        </w:rPr>
+        <w:t>Tertiary Memory:</w:t>
+      </w:r>
+      <w:r>
+        <w:rPr>
+          <w:lang w:val="en-GB"/>
+        </w:rPr>
+        <w:t xml:space="preserve"> Those that are slow enough and large enough that they are used as back-ups. E.g. Magnetic tapes, CD-ROM, </w:t>
+      </w:r>
+      <w:proofErr w:type="spellStart"/>
+      <w:r>
+        <w:rPr>
+          <w:lang w:val="en-GB"/>
+        </w:rPr>
+        <w:t>blu-ray</w:t>
+      </w:r>
+      <w:proofErr w:type="spellEnd"/>
+      <w:r>
+        <w:rPr>
+          <w:lang w:val="en-GB"/>
+        </w:rPr>
+        <w:t>, etc</w:t>
+      </w:r>
+    </w:p>
+    <w:p>
+      <w:pPr>
+        <w:pStyle w:val="ListParagraph"/>
+        <w:ind w:left="360"/>
+        <w:rPr>
+          <w:b/>
+          <w:bCs/>
+          <w:lang w:val="en-GB"/>
+        </w:rPr>
+      </w:pPr>
+    </w:p>
+    <w:p>
+      <w:pPr>
+        <w:pStyle w:val="ListParagraph"/>
+        <w:ind w:left="360"/>
+        <w:jc w:val="center"/>
+        <w:rPr>
+          <w:lang w:val="en-GB"/>
+        </w:rPr>
+      </w:pPr>
+      <w:r>
+        <w:rPr>
+          <w:noProof/>
+          <w:lang w:val="en-GB"/>
+        </w:rPr>
+        <w:lastRenderedPageBreak/>
+        <w:drawing>
+          <wp:inline distT="0" distB="0" distL="0" distR="0" wp14:anchorId="28FA4596" wp14:editId="5C883332">
+            <wp:extent cx="4762500" cy="4379959"/>
+            <wp:effectExtent l="0" t="0" r="0" b="1905"/>
+            <wp:docPr id="1531441020" name="Picture 2"/>
+            <wp:cNvGraphicFramePr>
+              <a:graphicFrameLocks xmlns:a="http://schemas.openxmlformats.org/drawingml/2006/main" noChangeAspect="1"/>
+            </wp:cNvGraphicFramePr>
+            <a:graphic xmlns:a="http://schemas.openxmlformats.org/drawingml/2006/main">
+              <a:graphicData uri="http://schemas.openxmlformats.org/drawingml/2006/picture">
+                <pic:pic xmlns:pic="http://schemas.openxmlformats.org/drawingml/2006/picture">
+                  <pic:nvPicPr>
+                    <pic:cNvPr id="1531441020" name="Picture 1531441020"/>
+                    <pic:cNvPicPr/>
+                  </pic:nvPicPr>
+                  <pic:blipFill>
+                    <a:blip r:embed="rId8">
+                      <a:extLst>
+                        <a:ext uri="{28A0092B-C50C-407E-A947-70E740481C1C}">
+                          <a14:useLocalDpi xmlns:a14="http://schemas.microsoft.com/office/drawing/2010/main" val="0"/>
+                        </a:ext>
+                      </a:extLst>
+                    </a:blip>
+                    <a:stretch>
+                      <a:fillRect/>
+                    </a:stretch>
+                  </pic:blipFill>
+                  <pic:spPr>
+                    <a:xfrm>
+                      <a:off x="0" y="0"/>
+                      <a:ext cx="4773132" cy="4389737"/>
+                    </a:xfrm>
+                    <a:prstGeom prst="rect">
+                      <a:avLst/>
+                    </a:prstGeom>
+                  </pic:spPr>
+                </pic:pic>
+              </a:graphicData>
+            </a:graphic>
+          </wp:inline>
+        </w:drawing>
+      </w:r>
+    </w:p>
+    <w:p>
+      <w:pPr>
+        <w:ind w:left="360"/>
+        <w:jc w:val="center"/>
+        <w:rPr>
+          <w:lang w:val="en-GB"/>
+        </w:rPr>
+      </w:pPr>
+      <w:r>
+        <w:rPr>
+          <w:noProof/>
+          <w:lang w:val="en-GB"/>
+        </w:rPr>
+        <w:drawing>
+          <wp:inline distT="0" distB="0" distL="0" distR="0" wp14:anchorId="3FC748A4" wp14:editId="686FCCE8">
+            <wp:extent cx="5097780" cy="3342982"/>
+            <wp:effectExtent l="0" t="0" r="7620" b="0"/>
+            <wp:docPr id="1049425146" name="Picture 3"/>
+            <wp:cNvGraphicFramePr>
+              <a:graphicFrameLocks xmlns:a="http://schemas.openxmlformats.org/drawingml/2006/main" noChangeAspect="1"/>
+            </wp:cNvGraphicFramePr>
+            <a:graphic xmlns:a="http://schemas.openxmlformats.org/drawingml/2006/main">
+              <a:graphicData uri="http://schemas.openxmlformats.org/drawingml/2006/picture">
+                <pic:pic xmlns:pic="http://schemas.openxmlformats.org/drawingml/2006/picture">
+                  <pic:nvPicPr>
+                    <pic:cNvPr id="1049425146" name="Picture 1049425146"/>
+                    <pic:cNvPicPr/>
+                  </pic:nvPicPr>
+                  <pic:blipFill>
+                    <a:blip r:embed="rId9">
+                      <a:extLst>
+                        <a:ext uri="{28A0092B-C50C-407E-A947-70E740481C1C}">
+                          <a14:useLocalDpi xmlns:a14="http://schemas.microsoft.com/office/drawing/2010/main" val="0"/>
+                        </a:ext>
+                      </a:extLst>
+                    </a:blip>
+                    <a:stretch>
+                      <a:fillRect/>
+                    </a:stretch>
+                  </pic:blipFill>
+                  <pic:spPr>
+                    <a:xfrm>
+                      <a:off x="0" y="0"/>
+                      <a:ext cx="5100069" cy="3344483"/>
+                    </a:xfrm>
+                    <a:prstGeom prst="rect">
+                      <a:avLst/>
+                    </a:prstGeom>
+                  </pic:spPr>
+                </pic:pic>
+              </a:graphicData>
+            </a:graphic>
+          </wp:inline>
+        </w:drawing>
+      </w:r>
+    </w:p>
+    <w:p>
+      <w:pPr>
+        <w:ind w:left="360"/>
+        <w:jc w:val="center"/>
+        <w:rPr>
+          <w:lang w:val="en-GB"/>
+        </w:rPr>
+      </w:pPr>
+    </w:p>
+    <w:p>
+      <w:pPr>
+        <w:ind w:left="360"/>
+        <w:jc w:val="center"/>
+        <w:rPr>
+          <w:lang w:val="en-GB"/>
+        </w:rPr>
+      </w:pPr>
+    </w:p>
     <w:sectPr>
       <w:pgSz w:w="11906" w:h="16838"/>
       <w:pgMar w:top="1440" w:right="1440" w:bottom="1440" w:left="1440" w:header="708" w:footer="708" w:gutter="0"/>
@@ -1089,7 +1646,7 @@
   <w:abstractNum w:abstractNumId="3" w15:restartNumberingAfterBreak="0">
     <w:nsid w:val="3713084A"/>
     <w:multiLevelType w:val="hybridMultilevel"/>
-    <w:tmpl w:val="77E06476"/>
+    <w:tmpl w:val="7FD6A680"/>
     <w:lvl w:ilvl="0" w:tplc="40090001">
       <w:start w:val="1"/>
       <w:numFmt w:val="bullet"/>
@@ -1426,9 +1983,122 @@
     </w:lvl>
   </w:abstractNum>
   <w:abstractNum w:abstractNumId="6" w15:restartNumberingAfterBreak="0">
+    <w:nsid w:val="5A716F69"/>
+    <w:multiLevelType w:val="hybridMultilevel"/>
+    <w:tmpl w:val="A11EA056"/>
+    <w:lvl w:ilvl="0" w:tplc="40090001">
+      <w:start w:val="1"/>
+      <w:numFmt w:val="bullet"/>
+      <w:lvlText w:val=""/>
+      <w:lvlJc w:val="left"/>
+      <w:pPr>
+        <w:ind w:left="360" w:hanging="360"/>
+      </w:pPr>
+      <w:rPr>
+        <w:rFonts w:ascii="Symbol" w:hAnsi="Symbol" w:hint="default"/>
+      </w:rPr>
+    </w:lvl>
+    <w:lvl w:ilvl="1" w:tplc="40090003" w:tentative="1">
+      <w:start w:val="1"/>
+      <w:numFmt w:val="bullet"/>
+      <w:lvlText w:val="o"/>
+      <w:lvlJc w:val="left"/>
+      <w:pPr>
+        <w:ind w:left="1080" w:hanging="360"/>
+      </w:pPr>
+      <w:rPr>
+        <w:rFonts w:ascii="Courier New" w:hAnsi="Courier New" w:cs="Courier New" w:hint="default"/>
+      </w:rPr>
+    </w:lvl>
+    <w:lvl w:ilvl="2" w:tplc="40090005" w:tentative="1">
+      <w:start w:val="1"/>
+      <w:numFmt w:val="bullet"/>
+      <w:lvlText w:val=""/>
+      <w:lvlJc w:val="left"/>
+      <w:pPr>
+        <w:ind w:left="1800" w:hanging="360"/>
+      </w:pPr>
+      <w:rPr>
+        <w:rFonts w:ascii="Wingdings" w:hAnsi="Wingdings" w:hint="default"/>
+      </w:rPr>
+    </w:lvl>
+    <w:lvl w:ilvl="3" w:tplc="40090001" w:tentative="1">
+      <w:start w:val="1"/>
+      <w:numFmt w:val="bullet"/>
+      <w:lvlText w:val=""/>
+      <w:lvlJc w:val="left"/>
+      <w:pPr>
+        <w:ind w:left="2520" w:hanging="360"/>
+      </w:pPr>
+      <w:rPr>
+        <w:rFonts w:ascii="Symbol" w:hAnsi="Symbol" w:hint="default"/>
+      </w:rPr>
+    </w:lvl>
+    <w:lvl w:ilvl="4" w:tplc="40090003" w:tentative="1">
+      <w:start w:val="1"/>
+      <w:numFmt w:val="bullet"/>
+      <w:lvlText w:val="o"/>
+      <w:lvlJc w:val="left"/>
+      <w:pPr>
+        <w:ind w:left="3240" w:hanging="360"/>
+      </w:pPr>
+      <w:rPr>
+        <w:rFonts w:ascii="Courier New" w:hAnsi="Courier New" w:cs="Courier New" w:hint="default"/>
+      </w:rPr>
+    </w:lvl>
+    <w:lvl w:ilvl="5" w:tplc="40090005" w:tentative="1">
+      <w:start w:val="1"/>
+      <w:numFmt w:val="bullet"/>
+      <w:lvlText w:val=""/>
+      <w:lvlJc w:val="left"/>
+      <w:pPr>
+        <w:ind w:left="3960" w:hanging="360"/>
+      </w:pPr>
+      <w:rPr>
+        <w:rFonts w:ascii="Wingdings" w:hAnsi="Wingdings" w:hint="default"/>
+      </w:rPr>
+    </w:lvl>
+    <w:lvl w:ilvl="6" w:tplc="40090001" w:tentative="1">
+      <w:start w:val="1"/>
+      <w:numFmt w:val="bullet"/>
+      <w:lvlText w:val=""/>
+      <w:lvlJc w:val="left"/>
+      <w:pPr>
+        <w:ind w:left="4680" w:hanging="360"/>
+      </w:pPr>
+      <w:rPr>
+        <w:rFonts w:ascii="Symbol" w:hAnsi="Symbol" w:hint="default"/>
+      </w:rPr>
+    </w:lvl>
+    <w:lvl w:ilvl="7" w:tplc="40090003" w:tentative="1">
+      <w:start w:val="1"/>
+      <w:numFmt w:val="bullet"/>
+      <w:lvlText w:val="o"/>
+      <w:lvlJc w:val="left"/>
+      <w:pPr>
+        <w:ind w:left="5400" w:hanging="360"/>
+      </w:pPr>
+      <w:rPr>
+        <w:rFonts w:ascii="Courier New" w:hAnsi="Courier New" w:cs="Courier New" w:hint="default"/>
+      </w:rPr>
+    </w:lvl>
+    <w:lvl w:ilvl="8" w:tplc="40090005" w:tentative="1">
+      <w:start w:val="1"/>
+      <w:numFmt w:val="bullet"/>
+      <w:lvlText w:val=""/>
+      <w:lvlJc w:val="left"/>
+      <w:pPr>
+        <w:ind w:left="6120" w:hanging="360"/>
+      </w:pPr>
+      <w:rPr>
+        <w:rFonts w:ascii="Wingdings" w:hAnsi="Wingdings" w:hint="default"/>
+      </w:rPr>
+    </w:lvl>
+  </w:abstractNum>
+  <w:abstractNum w:abstractNumId="7" w15:restartNumberingAfterBreak="0">
     <w:nsid w:val="5C892F4F"/>
     <w:multiLevelType w:val="hybridMultilevel"/>
-    <w:tmpl w:val="6B109CAC"/>
+    <w:tmpl w:val="B3BCD938"/>
     <w:lvl w:ilvl="0" w:tplc="4009000B">
       <w:start w:val="1"/>
       <w:numFmt w:val="bullet"/>
@@ -1538,7 +2208,7 @@
       </w:rPr>
     </w:lvl>
   </w:abstractNum>
-  <w:abstractNum w:abstractNumId="7" w15:restartNumberingAfterBreak="0">
+  <w:abstractNum w:abstractNumId="8" w15:restartNumberingAfterBreak="0">
     <w:nsid w:val="62762113"/>
     <w:multiLevelType w:val="multilevel"/>
     <w:tmpl w:val="AB76456A"/>
@@ -1652,7 +2322,7 @@
     </w:lvl>
   </w:abstractNum>
   <w:num w:numId="1" w16cid:durableId="537860583">
-    <w:abstractNumId w:val="7"/>
+    <w:abstractNumId w:val="8"/>
   </w:num>
   <w:num w:numId="2" w16cid:durableId="943805103">
     <w:abstractNumId w:val="5"/>
@@ -1673,6 +2343,9 @@
     <w:abstractNumId w:val="3"/>
   </w:num>
   <w:num w:numId="8" w16cid:durableId="1326007305">
+    <w:abstractNumId w:val="7"/>
+  </w:num>
+  <w:num w:numId="9" w16cid:durableId="1681348652">
     <w:abstractNumId w:val="6"/>
   </w:num>
 </w:numbering>

</xml_diff>